<commit_message>
Nav Bar planned & created.
</commit_message>
<xml_diff>
--- a/planning/nav bar plan.docx
+++ b/planning/nav bar plan.docx
@@ -212,11 +212,13 @@
           <w:p>
             <w:pPr>
               <w:rPr>
-                <w:lang w:val="en-US"/>
-              </w:rPr>
-            </w:pPr>
-            <w:r>
-              <w:rPr>
+                <w:highlight w:val="green"/>
+                <w:lang w:val="en-US"/>
+              </w:rPr>
+            </w:pPr>
+            <w:r>
+              <w:rPr>
+                <w:highlight w:val="green"/>
                 <w:lang w:val="en-US"/>
               </w:rPr>
               <w:t>2</w:t>
@@ -230,11 +232,13 @@
           <w:p>
             <w:pPr>
               <w:rPr>
-                <w:lang w:val="en-US"/>
-              </w:rPr>
-            </w:pPr>
-            <w:r>
-              <w:rPr>
+                <w:highlight w:val="green"/>
+                <w:lang w:val="en-US"/>
+              </w:rPr>
+            </w:pPr>
+            <w:r>
+              <w:rPr>
+                <w:highlight w:val="green"/>
                 <w:lang w:val="en-US"/>
               </w:rPr>
               <w:t>&lt;!DOCTYPE html&gt; Declaration</w:t>
@@ -250,6 +254,7 @@
               <w:jc w:val="left"/>
               <w:rPr>
                 <w:szCs w:val="24"/>
+                <w:highlight w:val="green"/>
                 <w:lang w:val="en-US"/>
               </w:rPr>
             </w:pPr>
@@ -263,12 +268,14 @@
             <w:pPr>
               <w:rPr>
                 <w:szCs w:val="24"/>
-                <w:lang w:val="en-US"/>
-              </w:rPr>
-            </w:pPr>
-            <w:r>
-              <w:rPr>
-                <w:szCs w:val="24"/>
+                <w:highlight w:val="green"/>
+                <w:lang w:val="en-US"/>
+              </w:rPr>
+            </w:pPr>
+            <w:r>
+              <w:rPr>
+                <w:szCs w:val="24"/>
+                <w:highlight w:val="green"/>
                 <w:lang w:val="en-US"/>
               </w:rPr>
               <w:t>OK</w:t>
@@ -284,11 +291,13 @@
           <w:p>
             <w:pPr>
               <w:rPr>
-                <w:lang w:val="en-US"/>
-              </w:rPr>
-            </w:pPr>
-            <w:r>
-              <w:rPr>
+                <w:highlight w:val="green"/>
+                <w:lang w:val="en-US"/>
+              </w:rPr>
+            </w:pPr>
+            <w:r>
+              <w:rPr>
+                <w:highlight w:val="green"/>
                 <w:lang w:val="en-US"/>
               </w:rPr>
               <w:t>3</w:t>
@@ -302,11 +311,13 @@
           <w:p>
             <w:pPr>
               <w:rPr>
-                <w:lang w:val="en-US"/>
-              </w:rPr>
-            </w:pPr>
-            <w:r>
-              <w:rPr>
+                <w:highlight w:val="green"/>
+                <w:lang w:val="en-US"/>
+              </w:rPr>
+            </w:pPr>
+            <w:r>
+              <w:rPr>
+                <w:highlight w:val="green"/>
                 <w:lang w:val="en-US"/>
               </w:rPr>
               <w:t>Title</w:t>
@@ -322,6 +333,7 @@
               <w:jc w:val="left"/>
               <w:rPr>
                 <w:szCs w:val="24"/>
+                <w:highlight w:val="green"/>
                 <w:lang w:val="en-US"/>
               </w:rPr>
             </w:pPr>
@@ -335,12 +347,14 @@
             <w:pPr>
               <w:rPr>
                 <w:szCs w:val="24"/>
-                <w:lang w:val="en-US"/>
-              </w:rPr>
-            </w:pPr>
-            <w:r>
-              <w:rPr>
-                <w:szCs w:val="24"/>
+                <w:highlight w:val="green"/>
+                <w:lang w:val="en-US"/>
+              </w:rPr>
+            </w:pPr>
+            <w:r>
+              <w:rPr>
+                <w:szCs w:val="24"/>
+                <w:highlight w:val="green"/>
                 <w:lang w:val="en-US"/>
               </w:rPr>
               <w:t>OK</w:t>
@@ -356,11 +370,13 @@
           <w:p>
             <w:pPr>
               <w:rPr>
-                <w:lang w:val="en-US"/>
-              </w:rPr>
-            </w:pPr>
-            <w:r>
-              <w:rPr>
+                <w:highlight w:val="green"/>
+                <w:lang w:val="en-US"/>
+              </w:rPr>
+            </w:pPr>
+            <w:r>
+              <w:rPr>
+                <w:highlight w:val="green"/>
                 <w:lang w:val="en-US"/>
               </w:rPr>
               <w:t>4</w:t>
@@ -374,11 +390,13 @@
           <w:p>
             <w:pPr>
               <w:rPr>
-                <w:lang w:val="en-US"/>
-              </w:rPr>
-            </w:pPr>
-            <w:r>
-              <w:rPr>
+                <w:highlight w:val="green"/>
+                <w:lang w:val="en-US"/>
+              </w:rPr>
+            </w:pPr>
+            <w:r>
+              <w:rPr>
+                <w:highlight w:val="green"/>
                 <w:lang w:val="en-US"/>
               </w:rPr>
               <w:t>HTML Semantic Elements</w:t>
@@ -394,6 +412,7 @@
               <w:jc w:val="left"/>
               <w:rPr>
                 <w:szCs w:val="24"/>
+                <w:highlight w:val="green"/>
                 <w:lang w:val="en-US"/>
               </w:rPr>
             </w:pPr>
@@ -407,6 +426,7 @@
             <w:pPr>
               <w:rPr>
                 <w:szCs w:val="24"/>
+                <w:highlight w:val="green"/>
                 <w:lang w:val="en-US"/>
               </w:rPr>
             </w:pPr>
@@ -419,8 +439,16 @@
             <w:tcW w:w="601" w:type="dxa"/>
           </w:tcPr>
           <w:p>
+            <w:pPr>
+              <w:rPr>
+                <w:highlight w:val="green"/>
+              </w:rPr>
+            </w:pPr>
             <w:proofErr w:type="gramStart"/>
             <w:r>
+              <w:rPr>
+                <w:highlight w:val="green"/>
+              </w:rPr>
               <w:t>5</w:t>
             </w:r>
             <w:proofErr w:type="gramEnd"/>
@@ -431,21 +459,36 @@
             <w:tcW w:w="3478" w:type="dxa"/>
           </w:tcPr>
           <w:p>
-            <w:r>
+            <w:pPr>
+              <w:rPr>
+                <w:highlight w:val="green"/>
+              </w:rPr>
+            </w:pPr>
+            <w:r>
+              <w:rPr>
+                <w:highlight w:val="green"/>
+              </w:rPr>
               <w:t xml:space="preserve">Head, header </w:t>
             </w:r>
             <w:proofErr w:type="spellStart"/>
             <w:r>
+              <w:rPr>
+                <w:highlight w:val="green"/>
+              </w:rPr>
               <w:t>and</w:t>
             </w:r>
             <w:proofErr w:type="spellEnd"/>
             <w:r>
+              <w:rPr>
+                <w:highlight w:val="green"/>
+              </w:rPr>
               <w:t xml:space="preserve"> </w:t>
             </w:r>
             <w:proofErr w:type="gramStart"/>
             <w:r>
               <w:rPr>
                 <w:b/>
+                <w:highlight w:val="green"/>
                 <w:u w:val="single"/>
                 <w:lang w:val="en-US"/>
               </w:rPr>
@@ -462,20 +505,16 @@
             <w:pPr>
               <w:jc w:val="left"/>
               <w:rPr>
-                <w:lang w:val="en-US"/>
-              </w:rPr>
-            </w:pPr>
-            <w:r>
-              <w:rPr>
-                <w:lang w:val="en-US"/>
-              </w:rPr>
-              <w:t>h</w:t>
-            </w:r>
-            <w:r>
-              <w:rPr>
-                <w:lang w:val="en-US"/>
-              </w:rPr>
-              <w:t>1 to h6</w:t>
+                <w:highlight w:val="green"/>
+                <w:lang w:val="en-US"/>
+              </w:rPr>
+            </w:pPr>
+            <w:r>
+              <w:rPr>
+                <w:highlight w:val="green"/>
+                <w:lang w:val="en-US"/>
+              </w:rPr>
+              <w:t>h1 to h6</w:t>
             </w:r>
           </w:p>
           <w:p>
@@ -491,6 +530,7 @@
               <w:rPr>
                 <w:sz w:val="18"/>
                 <w:szCs w:val="18"/>
+                <w:highlight w:val="green"/>
                 <w:lang w:val="en-US"/>
               </w:rPr>
               <w:t>(but explain the others briefly)</w:t>
@@ -519,11 +559,13 @@
           <w:p>
             <w:pPr>
               <w:rPr>
-                <w:lang w:val="en-US"/>
-              </w:rPr>
-            </w:pPr>
-            <w:r>
-              <w:rPr>
+                <w:highlight w:val="green"/>
+                <w:lang w:val="en-US"/>
+              </w:rPr>
+            </w:pPr>
+            <w:r>
+              <w:rPr>
+                <w:highlight w:val="green"/>
                 <w:lang w:val="en-US"/>
               </w:rPr>
               <w:t>6</w:t>
@@ -537,11 +579,13 @@
           <w:p>
             <w:pPr>
               <w:rPr>
-                <w:lang w:val="en-US"/>
-              </w:rPr>
-            </w:pPr>
-            <w:r>
-              <w:rPr>
+                <w:highlight w:val="green"/>
+                <w:lang w:val="en-US"/>
+              </w:rPr>
+            </w:pPr>
+            <w:r>
+              <w:rPr>
+                <w:highlight w:val="green"/>
                 <w:lang w:val="en-US"/>
               </w:rPr>
               <w:t>Paragraph tag</w:t>
@@ -558,6 +602,7 @@
             </w:pPr>
             <w:r>
               <w:rPr>
+                <w:highlight w:val="green"/>
                 <w:lang w:val="en-US"/>
               </w:rPr>
               <w:t>p tag</w:t>
@@ -585,11 +630,13 @@
           <w:p>
             <w:pPr>
               <w:rPr>
-                <w:lang w:val="en-US"/>
-              </w:rPr>
-            </w:pPr>
-            <w:r>
-              <w:rPr>
+                <w:highlight w:val="green"/>
+                <w:lang w:val="en-US"/>
+              </w:rPr>
+            </w:pPr>
+            <w:r>
+              <w:rPr>
+                <w:highlight w:val="green"/>
                 <w:lang w:val="en-US"/>
               </w:rPr>
               <w:t>7</w:t>
@@ -603,12 +650,14 @@
           <w:p>
             <w:pPr>
               <w:rPr>
+                <w:highlight w:val="green"/>
                 <w:lang w:val="en-US"/>
               </w:rPr>
             </w:pPr>
             <w:proofErr w:type="spellStart"/>
             <w:r>
               <w:rPr>
+                <w:highlight w:val="green"/>
                 <w:lang w:val="en-US"/>
               </w:rPr>
               <w:t>Formating</w:t>
@@ -623,9 +672,14 @@
           <w:p>
             <w:pPr>
               <w:jc w:val="left"/>
-            </w:pPr>
-            <w:r>
-              <w:rPr>
+              <w:rPr>
+                <w:highlight w:val="green"/>
+                <w:lang w:val="en-US"/>
+              </w:rPr>
+            </w:pPr>
+            <w:r>
+              <w:rPr>
+                <w:highlight w:val="green"/>
                 <w:lang w:val="en-US"/>
               </w:rPr>
               <w:t>Bold and Italic</w:t>
@@ -634,29 +688,66 @@
           <w:p>
             <w:pPr>
               <w:jc w:val="left"/>
-            </w:pPr>
-            <w:proofErr w:type="gramStart"/>
-            <w:r>
+              <w:rPr>
+                <w:highlight w:val="green"/>
+                <w:lang w:val="en-US"/>
+              </w:rPr>
+            </w:pPr>
+            <w:proofErr w:type="spellStart"/>
+            <w:r>
+              <w:rPr>
+                <w:highlight w:val="green"/>
+                <w:lang w:val="en-US"/>
+              </w:rPr>
               <w:t>hr</w:t>
             </w:r>
-            <w:proofErr w:type="gramEnd"/>
-            <w:r>
+            <w:proofErr w:type="spellEnd"/>
+            <w:r>
+              <w:rPr>
+                <w:highlight w:val="green"/>
+                <w:lang w:val="en-US"/>
+              </w:rPr>
               <w:t xml:space="preserve"> tag</w:t>
             </w:r>
           </w:p>
           <w:p>
             <w:pPr>
               <w:jc w:val="left"/>
-            </w:pPr>
-            <w:r>
-              <w:t>br tag</w:t>
-            </w:r>
-          </w:p>
-          <w:p>
-            <w:pPr>
-              <w:jc w:val="left"/>
-            </w:pPr>
-            <w:r>
+              <w:rPr>
+                <w:highlight w:val="green"/>
+                <w:lang w:val="en-US"/>
+              </w:rPr>
+            </w:pPr>
+            <w:proofErr w:type="spellStart"/>
+            <w:r>
+              <w:rPr>
+                <w:highlight w:val="green"/>
+                <w:lang w:val="en-US"/>
+              </w:rPr>
+              <w:t>br</w:t>
+            </w:r>
+            <w:proofErr w:type="spellEnd"/>
+            <w:r>
+              <w:rPr>
+                <w:highlight w:val="green"/>
+                <w:lang w:val="en-US"/>
+              </w:rPr>
+              <w:t xml:space="preserve"> tag</w:t>
+            </w:r>
+          </w:p>
+          <w:p>
+            <w:pPr>
+              <w:jc w:val="left"/>
+              <w:rPr>
+                <w:highlight w:val="green"/>
+                <w:lang w:val="en-US"/>
+              </w:rPr>
+            </w:pPr>
+            <w:r>
+              <w:rPr>
+                <w:highlight w:val="green"/>
+                <w:lang w:val="en-US"/>
+              </w:rPr>
               <w:t>del tag</w:t>
             </w:r>
           </w:p>
@@ -664,11 +755,13 @@
             <w:pPr>
               <w:jc w:val="left"/>
               <w:rPr>
-                <w:lang w:val="en-US"/>
-              </w:rPr>
-            </w:pPr>
-            <w:r>
-              <w:rPr>
+                <w:highlight w:val="green"/>
+                <w:lang w:val="en-US"/>
+              </w:rPr>
+            </w:pPr>
+            <w:r>
+              <w:rPr>
+                <w:highlight w:val="green"/>
                 <w:lang w:val="en-US"/>
               </w:rPr>
               <w:t>ins tag</w:t>
@@ -678,11 +771,13 @@
             <w:pPr>
               <w:jc w:val="left"/>
               <w:rPr>
-                <w:lang w:val="en-US"/>
-              </w:rPr>
-            </w:pPr>
-            <w:r>
-              <w:rPr>
+                <w:highlight w:val="green"/>
+                <w:lang w:val="en-US"/>
+              </w:rPr>
+            </w:pPr>
+            <w:r>
+              <w:rPr>
+                <w:highlight w:val="green"/>
                 <w:lang w:val="en-US"/>
               </w:rPr>
               <w:t>small tag</w:t>
@@ -692,11 +787,13 @@
             <w:pPr>
               <w:jc w:val="left"/>
               <w:rPr>
-                <w:lang w:val="en-US"/>
-              </w:rPr>
-            </w:pPr>
-            <w:r>
-              <w:rPr>
+                <w:highlight w:val="green"/>
+                <w:lang w:val="en-US"/>
+              </w:rPr>
+            </w:pPr>
+            <w:r>
+              <w:rPr>
+                <w:highlight w:val="green"/>
                 <w:lang w:val="en-US"/>
               </w:rPr>
               <w:t>sup tag</w:t>
@@ -711,6 +808,7 @@
             </w:pPr>
             <w:r>
               <w:rPr>
+                <w:highlight w:val="green"/>
                 <w:lang w:val="en-US"/>
               </w:rPr>
               <w:t>sub tag</w:t>
@@ -738,11 +836,13 @@
           <w:p>
             <w:pPr>
               <w:rPr>
-                <w:lang w:val="en-US"/>
-              </w:rPr>
-            </w:pPr>
-            <w:r>
-              <w:rPr>
+                <w:highlight w:val="green"/>
+                <w:lang w:val="en-US"/>
+              </w:rPr>
+            </w:pPr>
+            <w:r>
+              <w:rPr>
+                <w:highlight w:val="green"/>
                 <w:lang w:val="en-US"/>
               </w:rPr>
               <w:t>8</w:t>
@@ -761,6 +861,7 @@
             </w:pPr>
             <w:r>
               <w:rPr>
+                <w:highlight w:val="green"/>
                 <w:lang w:val="en-US"/>
               </w:rPr>
               <w:t>Entities</w:t>
@@ -803,11 +904,13 @@
           <w:p>
             <w:pPr>
               <w:rPr>
-                <w:lang w:val="en-US"/>
-              </w:rPr>
-            </w:pPr>
-            <w:r>
-              <w:rPr>
+                <w:highlight w:val="green"/>
+                <w:lang w:val="en-US"/>
+              </w:rPr>
+            </w:pPr>
+            <w:r>
+              <w:rPr>
+                <w:highlight w:val="green"/>
                 <w:lang w:val="en-US"/>
               </w:rPr>
               <w:t>9</w:t>
@@ -826,6 +929,7 @@
             </w:pPr>
             <w:r>
               <w:rPr>
+                <w:highlight w:val="green"/>
                 <w:lang w:val="en-US"/>
               </w:rPr>
               <w:t>Emojis</w:t>
@@ -868,11 +972,13 @@
           <w:p>
             <w:pPr>
               <w:rPr>
-                <w:lang w:val="en-US"/>
-              </w:rPr>
-            </w:pPr>
-            <w:r>
-              <w:rPr>
+                <w:highlight w:val="green"/>
+                <w:lang w:val="en-US"/>
+              </w:rPr>
+            </w:pPr>
+            <w:r>
+              <w:rPr>
+                <w:highlight w:val="green"/>
                 <w:lang w:val="en-US"/>
               </w:rPr>
               <w:t>10</w:t>
@@ -891,6 +997,7 @@
             </w:pPr>
             <w:r>
               <w:rPr>
+                <w:highlight w:val="green"/>
                 <w:lang w:val="en-US"/>
               </w:rPr>
               <w:t>Images</w:t>
@@ -933,11 +1040,13 @@
           <w:p>
             <w:pPr>
               <w:rPr>
-                <w:lang w:val="en-US"/>
-              </w:rPr>
-            </w:pPr>
-            <w:r>
-              <w:rPr>
+                <w:highlight w:val="green"/>
+                <w:lang w:val="en-US"/>
+              </w:rPr>
+            </w:pPr>
+            <w:r>
+              <w:rPr>
+                <w:highlight w:val="green"/>
                 <w:lang w:val="en-US"/>
               </w:rPr>
               <w:t>11</w:t>
@@ -956,6 +1065,7 @@
             </w:pPr>
             <w:r>
               <w:rPr>
+                <w:highlight w:val="green"/>
                 <w:lang w:val="en-US"/>
               </w:rPr>
               <w:t>Favicon</w:t>
@@ -1000,11 +1110,14 @@
               <w:rPr>
                 <w:b/>
                 <w:color w:val="7030A0"/>
-                <w:lang w:val="en-US"/>
-              </w:rPr>
-            </w:pPr>
-            <w:r>
-              <w:rPr>
+                <w:highlight w:val="yellow"/>
+                <w:lang w:val="en-US"/>
+              </w:rPr>
+            </w:pPr>
+            <w:r>
+              <w:rPr>
+                <w:b/>
+                <w:highlight w:val="yellow"/>
                 <w:lang w:val="en-US"/>
               </w:rPr>
               <w:t>12</w:t>
@@ -1026,540 +1139,559 @@
               <w:rPr>
                 <w:b/>
                 <w:color w:val="7030A0"/>
-                <w:lang w:val="en-US"/>
-              </w:rPr>
-              <w:t xml:space="preserve">Wrap with abbreviation (a VS </w:t>
+                <w:highlight w:val="yellow"/>
+                <w:lang w:val="en-US"/>
+              </w:rPr>
+              <w:t>Wrap with abbreviation (a VS Code shortcut)</w:t>
+            </w:r>
+          </w:p>
+        </w:tc>
+        <w:tc>
+          <w:tcPr>
+            <w:tcW w:w="3576" w:type="dxa"/>
+          </w:tcPr>
+          <w:p>
+            <w:pPr>
+              <w:jc w:val="left"/>
+              <w:rPr>
+                <w:b/>
+                <w:szCs w:val="24"/>
+                <w:lang w:val="en-US"/>
+              </w:rPr>
+            </w:pPr>
+          </w:p>
+        </w:tc>
+        <w:tc>
+          <w:tcPr>
+            <w:tcW w:w="822" w:type="dxa"/>
+          </w:tcPr>
+          <w:p>
+            <w:pPr>
+              <w:rPr>
+                <w:b/>
+                <w:szCs w:val="24"/>
+                <w:lang w:val="en-US"/>
+              </w:rPr>
+            </w:pPr>
+          </w:p>
+        </w:tc>
+      </w:tr>
+      <w:tr>
+        <w:tc>
+          <w:tcPr>
+            <w:tcW w:w="601" w:type="dxa"/>
+          </w:tcPr>
+          <w:p>
+            <w:pPr>
+              <w:rPr>
+                <w:highlight w:val="green"/>
+                <w:lang w:val="en-US"/>
+              </w:rPr>
+            </w:pPr>
+            <w:r>
+              <w:rPr>
+                <w:highlight w:val="green"/>
+                <w:lang w:val="en-US"/>
+              </w:rPr>
+              <w:t>13</w:t>
+            </w:r>
+          </w:p>
+        </w:tc>
+        <w:tc>
+          <w:tcPr>
+            <w:tcW w:w="3478" w:type="dxa"/>
+          </w:tcPr>
+          <w:p>
+            <w:pPr>
+              <w:rPr>
+                <w:lang w:val="en-US"/>
+              </w:rPr>
+            </w:pPr>
+            <w:r>
+              <w:rPr>
+                <w:highlight w:val="green"/>
+                <w:lang w:val="en-US"/>
+              </w:rPr>
+              <w:t>Mark the text</w:t>
+            </w:r>
+          </w:p>
+        </w:tc>
+        <w:tc>
+          <w:tcPr>
+            <w:tcW w:w="3576" w:type="dxa"/>
+          </w:tcPr>
+          <w:p>
+            <w:pPr>
+              <w:jc w:val="left"/>
+              <w:rPr>
+                <w:szCs w:val="24"/>
+                <w:lang w:val="en-US"/>
+              </w:rPr>
+            </w:pPr>
+          </w:p>
+        </w:tc>
+        <w:tc>
+          <w:tcPr>
+            <w:tcW w:w="822" w:type="dxa"/>
+          </w:tcPr>
+          <w:p>
+            <w:pPr>
+              <w:rPr>
+                <w:szCs w:val="24"/>
+                <w:lang w:val="en-US"/>
+              </w:rPr>
+            </w:pPr>
+          </w:p>
+        </w:tc>
+      </w:tr>
+      <w:tr>
+        <w:tc>
+          <w:tcPr>
+            <w:tcW w:w="601" w:type="dxa"/>
+          </w:tcPr>
+          <w:p>
+            <w:pPr>
+              <w:rPr>
+                <w:highlight w:val="green"/>
+                <w:lang w:val="en-US"/>
+              </w:rPr>
+            </w:pPr>
+            <w:r>
+              <w:rPr>
+                <w:highlight w:val="green"/>
+                <w:lang w:val="en-US"/>
+              </w:rPr>
+              <w:t>14</w:t>
+            </w:r>
+          </w:p>
+        </w:tc>
+        <w:tc>
+          <w:tcPr>
+            <w:tcW w:w="3478" w:type="dxa"/>
+          </w:tcPr>
+          <w:p>
+            <w:pPr>
+              <w:rPr>
+                <w:lang w:val="en-US"/>
+              </w:rPr>
+            </w:pPr>
+            <w:r>
+              <w:rPr>
+                <w:highlight w:val="green"/>
+                <w:lang w:val="en-US"/>
+              </w:rPr>
+              <w:t>How to display code</w:t>
+            </w:r>
+          </w:p>
+        </w:tc>
+        <w:tc>
+          <w:tcPr>
+            <w:tcW w:w="3576" w:type="dxa"/>
+          </w:tcPr>
+          <w:p>
+            <w:pPr>
+              <w:jc w:val="left"/>
+              <w:rPr>
+                <w:szCs w:val="24"/>
+                <w:lang w:val="en-US"/>
+              </w:rPr>
+            </w:pPr>
+          </w:p>
+        </w:tc>
+        <w:tc>
+          <w:tcPr>
+            <w:tcW w:w="822" w:type="dxa"/>
+          </w:tcPr>
+          <w:p>
+            <w:pPr>
+              <w:rPr>
+                <w:szCs w:val="24"/>
+                <w:lang w:val="en-US"/>
+              </w:rPr>
+            </w:pPr>
+          </w:p>
+        </w:tc>
+      </w:tr>
+      <w:tr>
+        <w:tc>
+          <w:tcPr>
+            <w:tcW w:w="601" w:type="dxa"/>
+          </w:tcPr>
+          <w:p>
+            <w:pPr>
+              <w:rPr>
+                <w:highlight w:val="green"/>
+                <w:lang w:val="en-US"/>
+              </w:rPr>
+            </w:pPr>
+            <w:r>
+              <w:rPr>
+                <w:highlight w:val="green"/>
+                <w:lang w:val="en-US"/>
+              </w:rPr>
+              <w:t>15</w:t>
+            </w:r>
+          </w:p>
+        </w:tc>
+        <w:tc>
+          <w:tcPr>
+            <w:tcW w:w="3478" w:type="dxa"/>
+          </w:tcPr>
+          <w:p>
+            <w:pPr>
+              <w:rPr>
+                <w:lang w:val="en-US"/>
+              </w:rPr>
+            </w:pPr>
+            <w:r>
+              <w:rPr>
+                <w:highlight w:val="green"/>
+                <w:lang w:val="en-US"/>
+              </w:rPr>
+              <w:t>Quotations</w:t>
+            </w:r>
+          </w:p>
+        </w:tc>
+        <w:tc>
+          <w:tcPr>
+            <w:tcW w:w="3576" w:type="dxa"/>
+          </w:tcPr>
+          <w:p>
+            <w:pPr>
+              <w:jc w:val="left"/>
+              <w:rPr>
+                <w:szCs w:val="24"/>
+                <w:lang w:val="en-US"/>
+              </w:rPr>
+            </w:pPr>
+          </w:p>
+        </w:tc>
+        <w:tc>
+          <w:tcPr>
+            <w:tcW w:w="822" w:type="dxa"/>
+          </w:tcPr>
+          <w:p>
+            <w:pPr>
+              <w:rPr>
+                <w:szCs w:val="24"/>
+                <w:lang w:val="en-US"/>
+              </w:rPr>
+            </w:pPr>
+          </w:p>
+        </w:tc>
+      </w:tr>
+      <w:tr>
+        <w:tc>
+          <w:tcPr>
+            <w:tcW w:w="601" w:type="dxa"/>
+          </w:tcPr>
+          <w:p>
+            <w:pPr>
+              <w:rPr>
+                <w:highlight w:val="green"/>
+                <w:lang w:val="en-US"/>
+              </w:rPr>
+            </w:pPr>
+            <w:r>
+              <w:rPr>
+                <w:highlight w:val="green"/>
+                <w:lang w:val="en-US"/>
+              </w:rPr>
+              <w:t>16</w:t>
+            </w:r>
+          </w:p>
+        </w:tc>
+        <w:tc>
+          <w:tcPr>
+            <w:tcW w:w="3478" w:type="dxa"/>
+          </w:tcPr>
+          <w:p>
+            <w:pPr>
+              <w:rPr>
+                <w:lang w:val="en-US"/>
+              </w:rPr>
+            </w:pPr>
+            <w:r>
+              <w:rPr>
+                <w:highlight w:val="green"/>
+                <w:lang w:val="en-US"/>
+              </w:rPr>
+              <w:t>Lists</w:t>
+            </w:r>
+          </w:p>
+        </w:tc>
+        <w:tc>
+          <w:tcPr>
+            <w:tcW w:w="3576" w:type="dxa"/>
+          </w:tcPr>
+          <w:p>
+            <w:pPr>
+              <w:jc w:val="left"/>
+              <w:rPr>
+                <w:szCs w:val="24"/>
+                <w:lang w:val="en-US"/>
+              </w:rPr>
+            </w:pPr>
+          </w:p>
+        </w:tc>
+        <w:tc>
+          <w:tcPr>
+            <w:tcW w:w="822" w:type="dxa"/>
+          </w:tcPr>
+          <w:p>
+            <w:pPr>
+              <w:rPr>
+                <w:szCs w:val="24"/>
+                <w:lang w:val="en-US"/>
+              </w:rPr>
+            </w:pPr>
+          </w:p>
+        </w:tc>
+      </w:tr>
+      <w:tr>
+        <w:tc>
+          <w:tcPr>
+            <w:tcW w:w="601" w:type="dxa"/>
+          </w:tcPr>
+          <w:p>
+            <w:pPr>
+              <w:rPr>
+                <w:highlight w:val="green"/>
+                <w:lang w:val="en-US"/>
+              </w:rPr>
+            </w:pPr>
+            <w:r>
+              <w:rPr>
+                <w:highlight w:val="green"/>
+                <w:lang w:val="en-US"/>
+              </w:rPr>
+              <w:t>17</w:t>
+            </w:r>
+          </w:p>
+        </w:tc>
+        <w:tc>
+          <w:tcPr>
+            <w:tcW w:w="3478" w:type="dxa"/>
+          </w:tcPr>
+          <w:p>
+            <w:pPr>
+              <w:rPr>
+                <w:lang w:val="en-US"/>
+              </w:rPr>
+            </w:pPr>
+            <w:r>
+              <w:rPr>
+                <w:highlight w:val="green"/>
+                <w:lang w:val="en-US"/>
+              </w:rPr>
+              <w:t>Links</w:t>
+            </w:r>
+          </w:p>
+        </w:tc>
+        <w:tc>
+          <w:tcPr>
+            <w:tcW w:w="3576" w:type="dxa"/>
+          </w:tcPr>
+          <w:p>
+            <w:pPr>
+              <w:jc w:val="left"/>
+              <w:rPr>
+                <w:szCs w:val="24"/>
+                <w:lang w:val="en-US"/>
+              </w:rPr>
+            </w:pPr>
+          </w:p>
+        </w:tc>
+        <w:tc>
+          <w:tcPr>
+            <w:tcW w:w="822" w:type="dxa"/>
+          </w:tcPr>
+          <w:p>
+            <w:pPr>
+              <w:rPr>
+                <w:szCs w:val="24"/>
+                <w:lang w:val="en-US"/>
+              </w:rPr>
+            </w:pPr>
+          </w:p>
+        </w:tc>
+      </w:tr>
+      <w:tr>
+        <w:tc>
+          <w:tcPr>
+            <w:tcW w:w="601" w:type="dxa"/>
+          </w:tcPr>
+          <w:p>
+            <w:pPr>
+              <w:rPr>
+                <w:highlight w:val="green"/>
+                <w:lang w:val="en-US"/>
+              </w:rPr>
+            </w:pPr>
+            <w:r>
+              <w:rPr>
+                <w:highlight w:val="green"/>
+                <w:lang w:val="en-US"/>
+              </w:rPr>
+              <w:t>18</w:t>
+            </w:r>
+          </w:p>
+        </w:tc>
+        <w:tc>
+          <w:tcPr>
+            <w:tcW w:w="3478" w:type="dxa"/>
+          </w:tcPr>
+          <w:p>
+            <w:pPr>
+              <w:rPr>
+                <w:lang w:val="en-US"/>
+              </w:rPr>
+            </w:pPr>
+            <w:r>
+              <w:rPr>
+                <w:highlight w:val="green"/>
+                <w:lang w:val="en-US"/>
+              </w:rPr>
+              <w:t>Responsive images</w:t>
+            </w:r>
+          </w:p>
+        </w:tc>
+        <w:tc>
+          <w:tcPr>
+            <w:tcW w:w="3576" w:type="dxa"/>
+          </w:tcPr>
+          <w:p>
+            <w:pPr>
+              <w:jc w:val="left"/>
+              <w:rPr>
+                <w:szCs w:val="24"/>
+                <w:lang w:val="en-US"/>
+              </w:rPr>
+            </w:pPr>
+          </w:p>
+        </w:tc>
+        <w:tc>
+          <w:tcPr>
+            <w:tcW w:w="822" w:type="dxa"/>
+          </w:tcPr>
+          <w:p>
+            <w:pPr>
+              <w:rPr>
+                <w:szCs w:val="24"/>
+                <w:lang w:val="en-US"/>
+              </w:rPr>
+            </w:pPr>
+          </w:p>
+        </w:tc>
+      </w:tr>
+      <w:tr>
+        <w:tc>
+          <w:tcPr>
+            <w:tcW w:w="601" w:type="dxa"/>
+          </w:tcPr>
+          <w:p>
+            <w:pPr>
+              <w:rPr>
+                <w:highlight w:val="green"/>
+                <w:lang w:val="en-US"/>
+              </w:rPr>
+            </w:pPr>
+            <w:r>
+              <w:rPr>
+                <w:highlight w:val="green"/>
+                <w:lang w:val="en-US"/>
+              </w:rPr>
+              <w:t>19</w:t>
+            </w:r>
+          </w:p>
+        </w:tc>
+        <w:tc>
+          <w:tcPr>
+            <w:tcW w:w="3478" w:type="dxa"/>
+          </w:tcPr>
+          <w:p>
+            <w:pPr>
+              <w:rPr>
+                <w:lang w:val="en-US"/>
+              </w:rPr>
+            </w:pPr>
+            <w:r>
+              <w:rPr>
+                <w:highlight w:val="green"/>
+                <w:lang w:val="en-US"/>
+              </w:rPr>
+              <w:t>Audio</w:t>
+            </w:r>
+          </w:p>
+        </w:tc>
+        <w:tc>
+          <w:tcPr>
+            <w:tcW w:w="3576" w:type="dxa"/>
+          </w:tcPr>
+          <w:p>
+            <w:pPr>
+              <w:jc w:val="left"/>
+              <w:rPr>
+                <w:szCs w:val="24"/>
+                <w:lang w:val="en-US"/>
+              </w:rPr>
+            </w:pPr>
+          </w:p>
+        </w:tc>
+        <w:tc>
+          <w:tcPr>
+            <w:tcW w:w="822" w:type="dxa"/>
+          </w:tcPr>
+          <w:p>
+            <w:pPr>
+              <w:rPr>
+                <w:szCs w:val="24"/>
+                <w:lang w:val="en-US"/>
+              </w:rPr>
+            </w:pPr>
+          </w:p>
+        </w:tc>
+      </w:tr>
+      <w:tr>
+        <w:tc>
+          <w:tcPr>
+            <w:tcW w:w="601" w:type="dxa"/>
+          </w:tcPr>
+          <w:p>
+            <w:pPr>
+              <w:rPr>
+                <w:highlight w:val="green"/>
+                <w:lang w:val="en-US"/>
+              </w:rPr>
+            </w:pPr>
+            <w:r>
+              <w:rPr>
+                <w:highlight w:val="green"/>
+                <w:lang w:val="en-US"/>
+              </w:rPr>
+              <w:t>20</w:t>
+            </w:r>
+          </w:p>
+        </w:tc>
+        <w:tc>
+          <w:tcPr>
+            <w:tcW w:w="3478" w:type="dxa"/>
+          </w:tcPr>
+          <w:p>
+            <w:pPr>
+              <w:rPr>
+                <w:lang w:val="en-US"/>
+              </w:rPr>
+            </w:pPr>
+            <w:r>
+              <w:rPr>
+                <w:highlight w:val="green"/>
+                <w:lang w:val="en-US"/>
+              </w:rPr>
+              <w:t>Video</w:t>
             </w:r>
             <w:bookmarkStart w:id="0" w:name="_GoBack"/>
             <w:bookmarkEnd w:id="0"/>
-            <w:r>
-              <w:rPr>
-                <w:b/>
-                <w:color w:val="7030A0"/>
-                <w:lang w:val="en-US"/>
-              </w:rPr>
-              <w:t>Code shortcut)</w:t>
-            </w:r>
-          </w:p>
-        </w:tc>
-        <w:tc>
-          <w:tcPr>
-            <w:tcW w:w="3576" w:type="dxa"/>
-          </w:tcPr>
-          <w:p>
-            <w:pPr>
-              <w:jc w:val="left"/>
-              <w:rPr>
-                <w:szCs w:val="24"/>
-                <w:lang w:val="en-US"/>
-              </w:rPr>
-            </w:pPr>
-          </w:p>
-        </w:tc>
-        <w:tc>
-          <w:tcPr>
-            <w:tcW w:w="822" w:type="dxa"/>
-          </w:tcPr>
-          <w:p>
-            <w:pPr>
-              <w:rPr>
-                <w:szCs w:val="24"/>
-                <w:lang w:val="en-US"/>
-              </w:rPr>
-            </w:pPr>
-          </w:p>
-        </w:tc>
-      </w:tr>
-      <w:tr>
-        <w:tc>
-          <w:tcPr>
-            <w:tcW w:w="601" w:type="dxa"/>
-          </w:tcPr>
-          <w:p>
-            <w:pPr>
-              <w:rPr>
-                <w:lang w:val="en-US"/>
-              </w:rPr>
-            </w:pPr>
-            <w:r>
-              <w:rPr>
-                <w:lang w:val="en-US"/>
-              </w:rPr>
-              <w:t>13</w:t>
-            </w:r>
-          </w:p>
-        </w:tc>
-        <w:tc>
-          <w:tcPr>
-            <w:tcW w:w="3478" w:type="dxa"/>
-          </w:tcPr>
-          <w:p>
-            <w:pPr>
-              <w:rPr>
-                <w:lang w:val="en-US"/>
-              </w:rPr>
-            </w:pPr>
-            <w:r>
-              <w:rPr>
-                <w:lang w:val="en-US"/>
-              </w:rPr>
-              <w:t>Mark the text</w:t>
-            </w:r>
-          </w:p>
-        </w:tc>
-        <w:tc>
-          <w:tcPr>
-            <w:tcW w:w="3576" w:type="dxa"/>
-          </w:tcPr>
-          <w:p>
-            <w:pPr>
-              <w:jc w:val="left"/>
-              <w:rPr>
-                <w:szCs w:val="24"/>
-                <w:lang w:val="en-US"/>
-              </w:rPr>
-            </w:pPr>
-          </w:p>
-        </w:tc>
-        <w:tc>
-          <w:tcPr>
-            <w:tcW w:w="822" w:type="dxa"/>
-          </w:tcPr>
-          <w:p>
-            <w:pPr>
-              <w:rPr>
-                <w:szCs w:val="24"/>
-                <w:lang w:val="en-US"/>
-              </w:rPr>
-            </w:pPr>
-          </w:p>
-        </w:tc>
-      </w:tr>
-      <w:tr>
-        <w:tc>
-          <w:tcPr>
-            <w:tcW w:w="601" w:type="dxa"/>
-          </w:tcPr>
-          <w:p>
-            <w:pPr>
-              <w:rPr>
-                <w:lang w:val="en-US"/>
-              </w:rPr>
-            </w:pPr>
-            <w:r>
-              <w:rPr>
-                <w:lang w:val="en-US"/>
-              </w:rPr>
-              <w:t>14</w:t>
-            </w:r>
-          </w:p>
-        </w:tc>
-        <w:tc>
-          <w:tcPr>
-            <w:tcW w:w="3478" w:type="dxa"/>
-          </w:tcPr>
-          <w:p>
-            <w:pPr>
-              <w:rPr>
-                <w:lang w:val="en-US"/>
-              </w:rPr>
-            </w:pPr>
-            <w:r>
-              <w:rPr>
-                <w:lang w:val="en-US"/>
-              </w:rPr>
-              <w:t>HOW TO DISPLAY CODE</w:t>
-            </w:r>
-          </w:p>
-        </w:tc>
-        <w:tc>
-          <w:tcPr>
-            <w:tcW w:w="3576" w:type="dxa"/>
-          </w:tcPr>
-          <w:p>
-            <w:pPr>
-              <w:jc w:val="left"/>
-              <w:rPr>
-                <w:szCs w:val="24"/>
-                <w:lang w:val="en-US"/>
-              </w:rPr>
-            </w:pPr>
-          </w:p>
-        </w:tc>
-        <w:tc>
-          <w:tcPr>
-            <w:tcW w:w="822" w:type="dxa"/>
-          </w:tcPr>
-          <w:p>
-            <w:pPr>
-              <w:rPr>
-                <w:szCs w:val="24"/>
-                <w:lang w:val="en-US"/>
-              </w:rPr>
-            </w:pPr>
-          </w:p>
-        </w:tc>
-      </w:tr>
-      <w:tr>
-        <w:tc>
-          <w:tcPr>
-            <w:tcW w:w="601" w:type="dxa"/>
-          </w:tcPr>
-          <w:p>
-            <w:pPr>
-              <w:rPr>
-                <w:lang w:val="en-US"/>
-              </w:rPr>
-            </w:pPr>
-            <w:r>
-              <w:rPr>
-                <w:lang w:val="en-US"/>
-              </w:rPr>
-              <w:t>15</w:t>
-            </w:r>
-          </w:p>
-        </w:tc>
-        <w:tc>
-          <w:tcPr>
-            <w:tcW w:w="3478" w:type="dxa"/>
-          </w:tcPr>
-          <w:p>
-            <w:pPr>
-              <w:rPr>
-                <w:lang w:val="en-US"/>
-              </w:rPr>
-            </w:pPr>
-            <w:r>
-              <w:rPr>
-                <w:lang w:val="en-US"/>
-              </w:rPr>
-              <w:t>QUOTATIONS</w:t>
-            </w:r>
-          </w:p>
-        </w:tc>
-        <w:tc>
-          <w:tcPr>
-            <w:tcW w:w="3576" w:type="dxa"/>
-          </w:tcPr>
-          <w:p>
-            <w:pPr>
-              <w:jc w:val="left"/>
-              <w:rPr>
-                <w:szCs w:val="24"/>
-                <w:lang w:val="en-US"/>
-              </w:rPr>
-            </w:pPr>
-          </w:p>
-        </w:tc>
-        <w:tc>
-          <w:tcPr>
-            <w:tcW w:w="822" w:type="dxa"/>
-          </w:tcPr>
-          <w:p>
-            <w:pPr>
-              <w:rPr>
-                <w:szCs w:val="24"/>
-                <w:lang w:val="en-US"/>
-              </w:rPr>
-            </w:pPr>
-          </w:p>
-        </w:tc>
-      </w:tr>
-      <w:tr>
-        <w:tc>
-          <w:tcPr>
-            <w:tcW w:w="601" w:type="dxa"/>
-          </w:tcPr>
-          <w:p>
-            <w:pPr>
-              <w:rPr>
-                <w:lang w:val="en-US"/>
-              </w:rPr>
-            </w:pPr>
-            <w:r>
-              <w:rPr>
-                <w:lang w:val="en-US"/>
-              </w:rPr>
-              <w:t>16</w:t>
-            </w:r>
-          </w:p>
-        </w:tc>
-        <w:tc>
-          <w:tcPr>
-            <w:tcW w:w="3478" w:type="dxa"/>
-          </w:tcPr>
-          <w:p>
-            <w:pPr>
-              <w:rPr>
-                <w:lang w:val="en-US"/>
-              </w:rPr>
-            </w:pPr>
-            <w:r>
-              <w:rPr>
-                <w:lang w:val="en-US"/>
-              </w:rPr>
-              <w:t>LISTS</w:t>
-            </w:r>
-          </w:p>
-        </w:tc>
-        <w:tc>
-          <w:tcPr>
-            <w:tcW w:w="3576" w:type="dxa"/>
-          </w:tcPr>
-          <w:p>
-            <w:pPr>
-              <w:jc w:val="left"/>
-              <w:rPr>
-                <w:szCs w:val="24"/>
-                <w:lang w:val="en-US"/>
-              </w:rPr>
-            </w:pPr>
-          </w:p>
-        </w:tc>
-        <w:tc>
-          <w:tcPr>
-            <w:tcW w:w="822" w:type="dxa"/>
-          </w:tcPr>
-          <w:p>
-            <w:pPr>
-              <w:rPr>
-                <w:szCs w:val="24"/>
-                <w:lang w:val="en-US"/>
-              </w:rPr>
-            </w:pPr>
-          </w:p>
-        </w:tc>
-      </w:tr>
-      <w:tr>
-        <w:tc>
-          <w:tcPr>
-            <w:tcW w:w="601" w:type="dxa"/>
-          </w:tcPr>
-          <w:p>
-            <w:pPr>
-              <w:rPr>
-                <w:lang w:val="en-US"/>
-              </w:rPr>
-            </w:pPr>
-            <w:r>
-              <w:rPr>
-                <w:lang w:val="en-US"/>
-              </w:rPr>
-              <w:t>17</w:t>
-            </w:r>
-          </w:p>
-        </w:tc>
-        <w:tc>
-          <w:tcPr>
-            <w:tcW w:w="3478" w:type="dxa"/>
-          </w:tcPr>
-          <w:p>
-            <w:pPr>
-              <w:rPr>
-                <w:lang w:val="en-US"/>
-              </w:rPr>
-            </w:pPr>
-            <w:r>
-              <w:rPr>
-                <w:lang w:val="en-US"/>
-              </w:rPr>
-              <w:t>LINKS</w:t>
-            </w:r>
-          </w:p>
-        </w:tc>
-        <w:tc>
-          <w:tcPr>
-            <w:tcW w:w="3576" w:type="dxa"/>
-          </w:tcPr>
-          <w:p>
-            <w:pPr>
-              <w:jc w:val="left"/>
-              <w:rPr>
-                <w:szCs w:val="24"/>
-                <w:lang w:val="en-US"/>
-              </w:rPr>
-            </w:pPr>
-          </w:p>
-        </w:tc>
-        <w:tc>
-          <w:tcPr>
-            <w:tcW w:w="822" w:type="dxa"/>
-          </w:tcPr>
-          <w:p>
-            <w:pPr>
-              <w:rPr>
-                <w:szCs w:val="24"/>
-                <w:lang w:val="en-US"/>
-              </w:rPr>
-            </w:pPr>
-          </w:p>
-        </w:tc>
-      </w:tr>
-      <w:tr>
-        <w:tc>
-          <w:tcPr>
-            <w:tcW w:w="601" w:type="dxa"/>
-          </w:tcPr>
-          <w:p>
-            <w:pPr>
-              <w:rPr>
-                <w:lang w:val="en-US"/>
-              </w:rPr>
-            </w:pPr>
-            <w:r>
-              <w:rPr>
-                <w:lang w:val="en-US"/>
-              </w:rPr>
-              <w:t>18</w:t>
-            </w:r>
-          </w:p>
-        </w:tc>
-        <w:tc>
-          <w:tcPr>
-            <w:tcW w:w="3478" w:type="dxa"/>
-          </w:tcPr>
-          <w:p>
-            <w:pPr>
-              <w:rPr>
-                <w:lang w:val="en-US"/>
-              </w:rPr>
-            </w:pPr>
-            <w:r>
-              <w:rPr>
-                <w:lang w:val="en-US"/>
-              </w:rPr>
-              <w:t>RESPONSIVE IMAGES</w:t>
-            </w:r>
-          </w:p>
-        </w:tc>
-        <w:tc>
-          <w:tcPr>
-            <w:tcW w:w="3576" w:type="dxa"/>
-          </w:tcPr>
-          <w:p>
-            <w:pPr>
-              <w:jc w:val="left"/>
-              <w:rPr>
-                <w:szCs w:val="24"/>
-                <w:lang w:val="en-US"/>
-              </w:rPr>
-            </w:pPr>
-          </w:p>
-        </w:tc>
-        <w:tc>
-          <w:tcPr>
-            <w:tcW w:w="822" w:type="dxa"/>
-          </w:tcPr>
-          <w:p>
-            <w:pPr>
-              <w:rPr>
-                <w:szCs w:val="24"/>
-                <w:lang w:val="en-US"/>
-              </w:rPr>
-            </w:pPr>
-          </w:p>
-        </w:tc>
-      </w:tr>
-      <w:tr>
-        <w:tc>
-          <w:tcPr>
-            <w:tcW w:w="601" w:type="dxa"/>
-          </w:tcPr>
-          <w:p>
-            <w:pPr>
-              <w:rPr>
-                <w:lang w:val="en-US"/>
-              </w:rPr>
-            </w:pPr>
-            <w:r>
-              <w:rPr>
-                <w:lang w:val="en-US"/>
-              </w:rPr>
-              <w:t>19</w:t>
-            </w:r>
-          </w:p>
-        </w:tc>
-        <w:tc>
-          <w:tcPr>
-            <w:tcW w:w="3478" w:type="dxa"/>
-          </w:tcPr>
-          <w:p>
-            <w:pPr>
-              <w:rPr>
-                <w:lang w:val="en-US"/>
-              </w:rPr>
-            </w:pPr>
-            <w:r>
-              <w:rPr>
-                <w:lang w:val="en-US"/>
-              </w:rPr>
-              <w:t>AUDIO</w:t>
-            </w:r>
-          </w:p>
-        </w:tc>
-        <w:tc>
-          <w:tcPr>
-            <w:tcW w:w="3576" w:type="dxa"/>
-          </w:tcPr>
-          <w:p>
-            <w:pPr>
-              <w:jc w:val="left"/>
-              <w:rPr>
-                <w:szCs w:val="24"/>
-                <w:lang w:val="en-US"/>
-              </w:rPr>
-            </w:pPr>
-          </w:p>
-        </w:tc>
-        <w:tc>
-          <w:tcPr>
-            <w:tcW w:w="822" w:type="dxa"/>
-          </w:tcPr>
-          <w:p>
-            <w:pPr>
-              <w:rPr>
-                <w:szCs w:val="24"/>
-                <w:lang w:val="en-US"/>
-              </w:rPr>
-            </w:pPr>
-          </w:p>
-        </w:tc>
-      </w:tr>
-      <w:tr>
-        <w:tc>
-          <w:tcPr>
-            <w:tcW w:w="601" w:type="dxa"/>
-          </w:tcPr>
-          <w:p>
-            <w:pPr>
-              <w:rPr>
-                <w:lang w:val="en-US"/>
-              </w:rPr>
-            </w:pPr>
-            <w:r>
-              <w:rPr>
-                <w:lang w:val="en-US"/>
-              </w:rPr>
-              <w:t>20</w:t>
-            </w:r>
-          </w:p>
-        </w:tc>
-        <w:tc>
-          <w:tcPr>
-            <w:tcW w:w="3478" w:type="dxa"/>
-          </w:tcPr>
-          <w:p>
-            <w:pPr>
-              <w:rPr>
-                <w:lang w:val="en-US"/>
-              </w:rPr>
-            </w:pPr>
-            <w:r>
-              <w:rPr>
-                <w:lang w:val="en-US"/>
-              </w:rPr>
-              <w:t>VIDEO</w:t>
-            </w:r>
           </w:p>
         </w:tc>
         <w:tc>

</xml_diff>

<commit_message>
Nav items corrected / paragraph page done.
</commit_message>
<xml_diff>
--- a/planning/nav bar plan.docx
+++ b/planning/nav bar plan.docx
@@ -451,8 +451,16 @@
             <w:tcW w:w="601" w:type="dxa"/>
           </w:tcPr>
           <w:p>
+            <w:pPr>
+              <w:rPr>
+                <w:highlight w:val="green"/>
+              </w:rPr>
+            </w:pPr>
             <w:proofErr w:type="gramStart"/>
             <w:r>
+              <w:rPr>
+                <w:highlight w:val="green"/>
+              </w:rPr>
               <w:t>5</w:t>
             </w:r>
             <w:proofErr w:type="gramEnd"/>
@@ -463,28 +471,41 @@
             <w:tcW w:w="3478" w:type="dxa"/>
           </w:tcPr>
           <w:p>
-            <w:bookmarkStart w:id="0" w:name="_GoBack"/>
-            <w:r>
+            <w:pPr>
+              <w:rPr>
+                <w:highlight w:val="green"/>
+              </w:rPr>
+            </w:pPr>
+            <w:r>
+              <w:rPr>
+                <w:highlight w:val="green"/>
+              </w:rPr>
               <w:t xml:space="preserve">Head, header </w:t>
             </w:r>
             <w:proofErr w:type="spellStart"/>
             <w:r>
+              <w:rPr>
+                <w:highlight w:val="green"/>
+              </w:rPr>
               <w:t>and</w:t>
             </w:r>
             <w:proofErr w:type="spellEnd"/>
             <w:r>
+              <w:rPr>
+                <w:highlight w:val="green"/>
+              </w:rPr>
               <w:t xml:space="preserve"> </w:t>
             </w:r>
             <w:proofErr w:type="gramStart"/>
             <w:r>
               <w:rPr>
                 <w:b/>
+                <w:highlight w:val="green"/>
                 <w:u w:val="single"/>
                 <w:lang w:val="en-US"/>
               </w:rPr>
               <w:t>heading</w:t>
             </w:r>
-            <w:bookmarkEnd w:id="0"/>
             <w:proofErr w:type="gramEnd"/>
           </w:p>
         </w:tc>
@@ -496,11 +517,13 @@
             <w:pPr>
               <w:jc w:val="left"/>
               <w:rPr>
-                <w:lang w:val="en-US"/>
-              </w:rPr>
-            </w:pPr>
-            <w:r>
-              <w:rPr>
+                <w:highlight w:val="green"/>
+                <w:lang w:val="en-US"/>
+              </w:rPr>
+            </w:pPr>
+            <w:r>
+              <w:rPr>
+                <w:highlight w:val="green"/>
                 <w:lang w:val="en-US"/>
               </w:rPr>
               <w:t>h1 to h6</w:t>
@@ -519,6 +542,7 @@
               <w:rPr>
                 <w:sz w:val="18"/>
                 <w:szCs w:val="18"/>
+                <w:highlight w:val="green"/>
                 <w:lang w:val="en-US"/>
               </w:rPr>
               <w:t>(but explain the others briefly)</w:t>
@@ -547,11 +571,13 @@
           <w:p>
             <w:pPr>
               <w:rPr>
-                <w:lang w:val="en-US"/>
-              </w:rPr>
-            </w:pPr>
-            <w:r>
-              <w:rPr>
+                <w:highlight w:val="green"/>
+                <w:lang w:val="en-US"/>
+              </w:rPr>
+            </w:pPr>
+            <w:r>
+              <w:rPr>
+                <w:highlight w:val="green"/>
                 <w:lang w:val="en-US"/>
               </w:rPr>
               <w:t>6</w:t>
@@ -565,11 +591,13 @@
           <w:p>
             <w:pPr>
               <w:rPr>
-                <w:lang w:val="en-US"/>
-              </w:rPr>
-            </w:pPr>
-            <w:r>
-              <w:rPr>
+                <w:highlight w:val="green"/>
+                <w:lang w:val="en-US"/>
+              </w:rPr>
+            </w:pPr>
+            <w:r>
+              <w:rPr>
+                <w:highlight w:val="green"/>
                 <w:lang w:val="en-US"/>
               </w:rPr>
               <w:t>Paragraph tag</w:t>
@@ -586,10 +614,13 @@
             </w:pPr>
             <w:r>
               <w:rPr>
+                <w:highlight w:val="green"/>
                 <w:lang w:val="en-US"/>
               </w:rPr>
               <w:t>p tag</w:t>
             </w:r>
+            <w:bookmarkStart w:id="0" w:name="_GoBack"/>
+            <w:bookmarkEnd w:id="0"/>
           </w:p>
         </w:tc>
         <w:tc>

</xml_diff>

<commit_message>
Formating, emojis and entities pages created.
</commit_message>
<xml_diff>
--- a/planning/nav bar plan.docx
+++ b/planning/nav bar plan.docx
@@ -554,12 +554,14 @@
             <w:tcW w:w="822" w:type="dxa"/>
           </w:tcPr>
           <w:p>
-            <w:pPr>
-              <w:rPr>
-                <w:szCs w:val="24"/>
-                <w:lang w:val="en-US"/>
-              </w:rPr>
-            </w:pPr>
+            <w:r>
+              <w:rPr>
+                <w:szCs w:val="24"/>
+                <w:highlight w:val="green"/>
+                <w:lang w:val="en-US"/>
+              </w:rPr>
+              <w:t>OK</w:t>
+            </w:r>
           </w:p>
         </w:tc>
       </w:tr>
@@ -619,335 +621,384 @@
               </w:rPr>
               <w:t>p tag</w:t>
             </w:r>
+          </w:p>
+        </w:tc>
+        <w:tc>
+          <w:tcPr>
+            <w:tcW w:w="822" w:type="dxa"/>
+          </w:tcPr>
+          <w:p>
+            <w:r>
+              <w:rPr>
+                <w:szCs w:val="24"/>
+                <w:highlight w:val="green"/>
+                <w:lang w:val="en-US"/>
+              </w:rPr>
+              <w:t>OK</w:t>
+            </w:r>
+          </w:p>
+        </w:tc>
+      </w:tr>
+      <w:tr>
+        <w:tc>
+          <w:tcPr>
+            <w:tcW w:w="601" w:type="dxa"/>
+          </w:tcPr>
+          <w:p>
+            <w:pPr>
+              <w:rPr>
+                <w:highlight w:val="green"/>
+                <w:lang w:val="en-US"/>
+              </w:rPr>
+            </w:pPr>
+            <w:r>
+              <w:rPr>
+                <w:highlight w:val="green"/>
+                <w:lang w:val="en-US"/>
+              </w:rPr>
+              <w:t>7</w:t>
+            </w:r>
+          </w:p>
+        </w:tc>
+        <w:tc>
+          <w:tcPr>
+            <w:tcW w:w="3478" w:type="dxa"/>
+          </w:tcPr>
+          <w:p>
+            <w:pPr>
+              <w:rPr>
+                <w:highlight w:val="green"/>
+                <w:lang w:val="en-US"/>
+              </w:rPr>
+            </w:pPr>
+            <w:proofErr w:type="spellStart"/>
+            <w:r>
+              <w:rPr>
+                <w:highlight w:val="green"/>
+                <w:lang w:val="en-US"/>
+              </w:rPr>
+              <w:t>Formating</w:t>
+            </w:r>
+            <w:proofErr w:type="spellEnd"/>
+          </w:p>
+        </w:tc>
+        <w:tc>
+          <w:tcPr>
+            <w:tcW w:w="3576" w:type="dxa"/>
+          </w:tcPr>
+          <w:p>
+            <w:pPr>
+              <w:jc w:val="left"/>
+              <w:rPr>
+                <w:highlight w:val="green"/>
+                <w:lang w:val="en-US"/>
+              </w:rPr>
+            </w:pPr>
+            <w:r>
+              <w:rPr>
+                <w:highlight w:val="green"/>
+                <w:lang w:val="en-US"/>
+              </w:rPr>
+              <w:t>Bold and Italic</w:t>
+            </w:r>
+          </w:p>
+          <w:p>
+            <w:pPr>
+              <w:jc w:val="left"/>
+              <w:rPr>
+                <w:highlight w:val="green"/>
+                <w:lang w:val="en-US"/>
+              </w:rPr>
+            </w:pPr>
+            <w:proofErr w:type="spellStart"/>
+            <w:r>
+              <w:rPr>
+                <w:highlight w:val="green"/>
+                <w:lang w:val="en-US"/>
+              </w:rPr>
+              <w:t>hr</w:t>
+            </w:r>
+            <w:proofErr w:type="spellEnd"/>
+            <w:r>
+              <w:rPr>
+                <w:highlight w:val="green"/>
+                <w:lang w:val="en-US"/>
+              </w:rPr>
+              <w:t xml:space="preserve"> tag</w:t>
+            </w:r>
+          </w:p>
+          <w:p>
+            <w:pPr>
+              <w:jc w:val="left"/>
+              <w:rPr>
+                <w:highlight w:val="green"/>
+                <w:lang w:val="en-US"/>
+              </w:rPr>
+            </w:pPr>
+            <w:proofErr w:type="spellStart"/>
+            <w:r>
+              <w:rPr>
+                <w:highlight w:val="green"/>
+                <w:lang w:val="en-US"/>
+              </w:rPr>
+              <w:t>br</w:t>
+            </w:r>
+            <w:proofErr w:type="spellEnd"/>
+            <w:r>
+              <w:rPr>
+                <w:highlight w:val="green"/>
+                <w:lang w:val="en-US"/>
+              </w:rPr>
+              <w:t xml:space="preserve"> tag</w:t>
+            </w:r>
+          </w:p>
+          <w:p>
+            <w:pPr>
+              <w:jc w:val="left"/>
+              <w:rPr>
+                <w:highlight w:val="green"/>
+                <w:lang w:val="en-US"/>
+              </w:rPr>
+            </w:pPr>
+            <w:r>
+              <w:rPr>
+                <w:highlight w:val="green"/>
+                <w:lang w:val="en-US"/>
+              </w:rPr>
+              <w:t>del tag</w:t>
+            </w:r>
+          </w:p>
+          <w:p>
+            <w:pPr>
+              <w:jc w:val="left"/>
+              <w:rPr>
+                <w:highlight w:val="green"/>
+                <w:lang w:val="en-US"/>
+              </w:rPr>
+            </w:pPr>
+            <w:r>
+              <w:rPr>
+                <w:highlight w:val="green"/>
+                <w:lang w:val="en-US"/>
+              </w:rPr>
+              <w:t>ins tag</w:t>
+            </w:r>
+          </w:p>
+          <w:p>
+            <w:pPr>
+              <w:jc w:val="left"/>
+              <w:rPr>
+                <w:highlight w:val="green"/>
+                <w:lang w:val="en-US"/>
+              </w:rPr>
+            </w:pPr>
+            <w:r>
+              <w:rPr>
+                <w:highlight w:val="green"/>
+                <w:lang w:val="en-US"/>
+              </w:rPr>
+              <w:t>small tag</w:t>
+            </w:r>
+          </w:p>
+          <w:p>
+            <w:pPr>
+              <w:jc w:val="left"/>
+              <w:rPr>
+                <w:highlight w:val="green"/>
+                <w:lang w:val="en-US"/>
+              </w:rPr>
+            </w:pPr>
+            <w:r>
+              <w:rPr>
+                <w:highlight w:val="green"/>
+                <w:lang w:val="en-US"/>
+              </w:rPr>
+              <w:t>sup tag</w:t>
+            </w:r>
+          </w:p>
+          <w:p>
+            <w:pPr>
+              <w:jc w:val="left"/>
+              <w:rPr>
+                <w:lang w:val="en-US"/>
+              </w:rPr>
+            </w:pPr>
+            <w:r>
+              <w:rPr>
+                <w:highlight w:val="green"/>
+                <w:lang w:val="en-US"/>
+              </w:rPr>
+              <w:t>sub tag</w:t>
+            </w:r>
+          </w:p>
+        </w:tc>
+        <w:tc>
+          <w:tcPr>
+            <w:tcW w:w="822" w:type="dxa"/>
+          </w:tcPr>
+          <w:p>
+            <w:r>
+              <w:rPr>
+                <w:szCs w:val="24"/>
+                <w:highlight w:val="green"/>
+                <w:lang w:val="en-US"/>
+              </w:rPr>
+              <w:t>OK</w:t>
+            </w:r>
+          </w:p>
+        </w:tc>
+      </w:tr>
+      <w:tr>
+        <w:tc>
+          <w:tcPr>
+            <w:tcW w:w="601" w:type="dxa"/>
+          </w:tcPr>
+          <w:p>
+            <w:pPr>
+              <w:rPr>
+                <w:highlight w:val="green"/>
+                <w:lang w:val="en-US"/>
+              </w:rPr>
+            </w:pPr>
+            <w:r>
+              <w:rPr>
+                <w:highlight w:val="green"/>
+                <w:lang w:val="en-US"/>
+              </w:rPr>
+              <w:t>8</w:t>
+            </w:r>
+          </w:p>
+        </w:tc>
+        <w:tc>
+          <w:tcPr>
+            <w:tcW w:w="3478" w:type="dxa"/>
+          </w:tcPr>
+          <w:p>
+            <w:pPr>
+              <w:rPr>
+                <w:lang w:val="en-US"/>
+              </w:rPr>
+            </w:pPr>
+            <w:r>
+              <w:rPr>
+                <w:highlight w:val="green"/>
+                <w:lang w:val="en-US"/>
+              </w:rPr>
+              <w:t>Entities</w:t>
+            </w:r>
+          </w:p>
+        </w:tc>
+        <w:tc>
+          <w:tcPr>
+            <w:tcW w:w="3576" w:type="dxa"/>
+          </w:tcPr>
+          <w:p>
+            <w:pPr>
+              <w:jc w:val="left"/>
+              <w:rPr>
+                <w:szCs w:val="24"/>
+                <w:lang w:val="en-US"/>
+              </w:rPr>
+            </w:pPr>
+          </w:p>
+        </w:tc>
+        <w:tc>
+          <w:tcPr>
+            <w:tcW w:w="822" w:type="dxa"/>
+          </w:tcPr>
+          <w:p>
+            <w:pPr>
+              <w:rPr>
+                <w:szCs w:val="24"/>
+                <w:lang w:val="en-US"/>
+              </w:rPr>
+            </w:pPr>
+            <w:r>
+              <w:rPr>
+                <w:szCs w:val="24"/>
+                <w:highlight w:val="green"/>
+                <w:lang w:val="en-US"/>
+              </w:rPr>
+              <w:t>OK</w:t>
+            </w:r>
+          </w:p>
+        </w:tc>
+      </w:tr>
+      <w:tr>
+        <w:tc>
+          <w:tcPr>
+            <w:tcW w:w="601" w:type="dxa"/>
+          </w:tcPr>
+          <w:p>
+            <w:pPr>
+              <w:rPr>
+                <w:highlight w:val="green"/>
+                <w:lang w:val="en-US"/>
+              </w:rPr>
+            </w:pPr>
+            <w:r>
+              <w:rPr>
+                <w:highlight w:val="green"/>
+                <w:lang w:val="en-US"/>
+              </w:rPr>
+              <w:t>9</w:t>
+            </w:r>
+          </w:p>
+        </w:tc>
+        <w:tc>
+          <w:tcPr>
+            <w:tcW w:w="3478" w:type="dxa"/>
+          </w:tcPr>
+          <w:p>
+            <w:pPr>
+              <w:rPr>
+                <w:lang w:val="en-US"/>
+              </w:rPr>
+            </w:pPr>
+            <w:r>
+              <w:rPr>
+                <w:highlight w:val="green"/>
+                <w:lang w:val="en-US"/>
+              </w:rPr>
+              <w:t>Emojis</w:t>
+            </w:r>
+          </w:p>
+        </w:tc>
+        <w:tc>
+          <w:tcPr>
+            <w:tcW w:w="3576" w:type="dxa"/>
+          </w:tcPr>
+          <w:p>
+            <w:pPr>
+              <w:jc w:val="left"/>
+              <w:rPr>
+                <w:szCs w:val="24"/>
+                <w:lang w:val="en-US"/>
+              </w:rPr>
+            </w:pPr>
+          </w:p>
+        </w:tc>
+        <w:tc>
+          <w:tcPr>
+            <w:tcW w:w="822" w:type="dxa"/>
+          </w:tcPr>
+          <w:p>
+            <w:pPr>
+              <w:rPr>
+                <w:szCs w:val="24"/>
+                <w:lang w:val="en-US"/>
+              </w:rPr>
+            </w:pPr>
+            <w:r>
+              <w:rPr>
+                <w:szCs w:val="24"/>
+                <w:highlight w:val="green"/>
+                <w:lang w:val="en-US"/>
+              </w:rPr>
+              <w:t>OK</w:t>
+            </w:r>
             <w:bookmarkStart w:id="0" w:name="_GoBack"/>
             <w:bookmarkEnd w:id="0"/>
-          </w:p>
-        </w:tc>
-        <w:tc>
-          <w:tcPr>
-            <w:tcW w:w="822" w:type="dxa"/>
-          </w:tcPr>
-          <w:p>
-            <w:pPr>
-              <w:rPr>
-                <w:szCs w:val="24"/>
-              </w:rPr>
-            </w:pPr>
-          </w:p>
-        </w:tc>
-      </w:tr>
-      <w:tr>
-        <w:tc>
-          <w:tcPr>
-            <w:tcW w:w="601" w:type="dxa"/>
-          </w:tcPr>
-          <w:p>
-            <w:pPr>
-              <w:rPr>
-                <w:lang w:val="en-US"/>
-              </w:rPr>
-            </w:pPr>
-            <w:r>
-              <w:rPr>
-                <w:lang w:val="en-US"/>
-              </w:rPr>
-              <w:t>7</w:t>
-            </w:r>
-          </w:p>
-        </w:tc>
-        <w:tc>
-          <w:tcPr>
-            <w:tcW w:w="3478" w:type="dxa"/>
-          </w:tcPr>
-          <w:p>
-            <w:pPr>
-              <w:rPr>
-                <w:lang w:val="en-US"/>
-              </w:rPr>
-            </w:pPr>
-            <w:proofErr w:type="spellStart"/>
-            <w:r>
-              <w:rPr>
-                <w:lang w:val="en-US"/>
-              </w:rPr>
-              <w:t>Formating</w:t>
-            </w:r>
-            <w:proofErr w:type="spellEnd"/>
-          </w:p>
-        </w:tc>
-        <w:tc>
-          <w:tcPr>
-            <w:tcW w:w="3576" w:type="dxa"/>
-          </w:tcPr>
-          <w:p>
-            <w:pPr>
-              <w:jc w:val="left"/>
-              <w:rPr>
-                <w:lang w:val="en-US"/>
-              </w:rPr>
-            </w:pPr>
-            <w:r>
-              <w:rPr>
-                <w:lang w:val="en-US"/>
-              </w:rPr>
-              <w:t>Bold and Italic</w:t>
-            </w:r>
-          </w:p>
-          <w:p>
-            <w:pPr>
-              <w:jc w:val="left"/>
-              <w:rPr>
-                <w:lang w:val="en-US"/>
-              </w:rPr>
-            </w:pPr>
-            <w:proofErr w:type="spellStart"/>
-            <w:r>
-              <w:rPr>
-                <w:lang w:val="en-US"/>
-              </w:rPr>
-              <w:t>hr</w:t>
-            </w:r>
-            <w:proofErr w:type="spellEnd"/>
-            <w:r>
-              <w:rPr>
-                <w:lang w:val="en-US"/>
-              </w:rPr>
-              <w:t xml:space="preserve"> tag</w:t>
-            </w:r>
-          </w:p>
-          <w:p>
-            <w:pPr>
-              <w:jc w:val="left"/>
-              <w:rPr>
-                <w:lang w:val="en-US"/>
-              </w:rPr>
-            </w:pPr>
-            <w:proofErr w:type="spellStart"/>
-            <w:r>
-              <w:rPr>
-                <w:lang w:val="en-US"/>
-              </w:rPr>
-              <w:t>br</w:t>
-            </w:r>
-            <w:proofErr w:type="spellEnd"/>
-            <w:r>
-              <w:rPr>
-                <w:lang w:val="en-US"/>
-              </w:rPr>
-              <w:t xml:space="preserve"> tag</w:t>
-            </w:r>
-          </w:p>
-          <w:p>
-            <w:pPr>
-              <w:jc w:val="left"/>
-              <w:rPr>
-                <w:lang w:val="en-US"/>
-              </w:rPr>
-            </w:pPr>
-            <w:r>
-              <w:rPr>
-                <w:lang w:val="en-US"/>
-              </w:rPr>
-              <w:t>del tag</w:t>
-            </w:r>
-          </w:p>
-          <w:p>
-            <w:pPr>
-              <w:jc w:val="left"/>
-              <w:rPr>
-                <w:lang w:val="en-US"/>
-              </w:rPr>
-            </w:pPr>
-            <w:r>
-              <w:rPr>
-                <w:lang w:val="en-US"/>
-              </w:rPr>
-              <w:t>ins tag</w:t>
-            </w:r>
-          </w:p>
-          <w:p>
-            <w:pPr>
-              <w:jc w:val="left"/>
-              <w:rPr>
-                <w:lang w:val="en-US"/>
-              </w:rPr>
-            </w:pPr>
-            <w:r>
-              <w:rPr>
-                <w:lang w:val="en-US"/>
-              </w:rPr>
-              <w:t>small tag</w:t>
-            </w:r>
-          </w:p>
-          <w:p>
-            <w:pPr>
-              <w:jc w:val="left"/>
-              <w:rPr>
-                <w:lang w:val="en-US"/>
-              </w:rPr>
-            </w:pPr>
-            <w:r>
-              <w:rPr>
-                <w:lang w:val="en-US"/>
-              </w:rPr>
-              <w:t>sup tag</w:t>
-            </w:r>
-          </w:p>
-          <w:p>
-            <w:pPr>
-              <w:jc w:val="left"/>
-              <w:rPr>
-                <w:lang w:val="en-US"/>
-              </w:rPr>
-            </w:pPr>
-            <w:r>
-              <w:rPr>
-                <w:lang w:val="en-US"/>
-              </w:rPr>
-              <w:t>sub tag</w:t>
-            </w:r>
-          </w:p>
-        </w:tc>
-        <w:tc>
-          <w:tcPr>
-            <w:tcW w:w="822" w:type="dxa"/>
-          </w:tcPr>
-          <w:p>
-            <w:pPr>
-              <w:rPr>
-                <w:szCs w:val="24"/>
-              </w:rPr>
-            </w:pPr>
-          </w:p>
-        </w:tc>
-      </w:tr>
-      <w:tr>
-        <w:tc>
-          <w:tcPr>
-            <w:tcW w:w="601" w:type="dxa"/>
-          </w:tcPr>
-          <w:p>
-            <w:pPr>
-              <w:rPr>
-                <w:lang w:val="en-US"/>
-              </w:rPr>
-            </w:pPr>
-            <w:r>
-              <w:rPr>
-                <w:lang w:val="en-US"/>
-              </w:rPr>
-              <w:t>8</w:t>
-            </w:r>
-          </w:p>
-        </w:tc>
-        <w:tc>
-          <w:tcPr>
-            <w:tcW w:w="3478" w:type="dxa"/>
-          </w:tcPr>
-          <w:p>
-            <w:pPr>
-              <w:rPr>
-                <w:lang w:val="en-US"/>
-              </w:rPr>
-            </w:pPr>
-            <w:r>
-              <w:rPr>
-                <w:lang w:val="en-US"/>
-              </w:rPr>
-              <w:t>Entities</w:t>
-            </w:r>
-          </w:p>
-        </w:tc>
-        <w:tc>
-          <w:tcPr>
-            <w:tcW w:w="3576" w:type="dxa"/>
-          </w:tcPr>
-          <w:p>
-            <w:pPr>
-              <w:jc w:val="left"/>
-              <w:rPr>
-                <w:szCs w:val="24"/>
-                <w:lang w:val="en-US"/>
-              </w:rPr>
-            </w:pPr>
-          </w:p>
-        </w:tc>
-        <w:tc>
-          <w:tcPr>
-            <w:tcW w:w="822" w:type="dxa"/>
-          </w:tcPr>
-          <w:p>
-            <w:pPr>
-              <w:rPr>
-                <w:szCs w:val="24"/>
-                <w:lang w:val="en-US"/>
-              </w:rPr>
-            </w:pPr>
-          </w:p>
-        </w:tc>
-      </w:tr>
-      <w:tr>
-        <w:tc>
-          <w:tcPr>
-            <w:tcW w:w="601" w:type="dxa"/>
-          </w:tcPr>
-          <w:p>
-            <w:pPr>
-              <w:rPr>
-                <w:lang w:val="en-US"/>
-              </w:rPr>
-            </w:pPr>
-            <w:r>
-              <w:rPr>
-                <w:lang w:val="en-US"/>
-              </w:rPr>
-              <w:t>9</w:t>
-            </w:r>
-          </w:p>
-        </w:tc>
-        <w:tc>
-          <w:tcPr>
-            <w:tcW w:w="3478" w:type="dxa"/>
-          </w:tcPr>
-          <w:p>
-            <w:pPr>
-              <w:rPr>
-                <w:lang w:val="en-US"/>
-              </w:rPr>
-            </w:pPr>
-            <w:r>
-              <w:rPr>
-                <w:lang w:val="en-US"/>
-              </w:rPr>
-              <w:t>Emojis</w:t>
-            </w:r>
-          </w:p>
-        </w:tc>
-        <w:tc>
-          <w:tcPr>
-            <w:tcW w:w="3576" w:type="dxa"/>
-          </w:tcPr>
-          <w:p>
-            <w:pPr>
-              <w:jc w:val="left"/>
-              <w:rPr>
-                <w:szCs w:val="24"/>
-                <w:lang w:val="en-US"/>
-              </w:rPr>
-            </w:pPr>
-          </w:p>
-        </w:tc>
-        <w:tc>
-          <w:tcPr>
-            <w:tcW w:w="822" w:type="dxa"/>
-          </w:tcPr>
-          <w:p>
-            <w:pPr>
-              <w:rPr>
-                <w:szCs w:val="24"/>
-                <w:lang w:val="en-US"/>
-              </w:rPr>
-            </w:pPr>
           </w:p>
         </w:tc>
       </w:tr>

</xml_diff>

<commit_message>
images and favicon pages created.
</commit_message>
<xml_diff>
--- a/planning/nav bar plan.docx
+++ b/planning/nav bar plan.docx
@@ -997,276 +997,303 @@
               </w:rPr>
               <w:t>OK</w:t>
             </w:r>
+          </w:p>
+        </w:tc>
+      </w:tr>
+      <w:tr>
+        <w:tc>
+          <w:tcPr>
+            <w:tcW w:w="601" w:type="dxa"/>
+          </w:tcPr>
+          <w:p>
+            <w:pPr>
+              <w:rPr>
+                <w:highlight w:val="green"/>
+                <w:lang w:val="en-US"/>
+              </w:rPr>
+            </w:pPr>
+            <w:r>
+              <w:rPr>
+                <w:highlight w:val="green"/>
+                <w:lang w:val="en-US"/>
+              </w:rPr>
+              <w:t>10</w:t>
+            </w:r>
+          </w:p>
+        </w:tc>
+        <w:tc>
+          <w:tcPr>
+            <w:tcW w:w="3478" w:type="dxa"/>
+          </w:tcPr>
+          <w:p>
+            <w:pPr>
+              <w:rPr>
+                <w:highlight w:val="green"/>
+                <w:lang w:val="en-US"/>
+              </w:rPr>
+            </w:pPr>
+            <w:r>
+              <w:rPr>
+                <w:highlight w:val="green"/>
+                <w:lang w:val="en-US"/>
+              </w:rPr>
+              <w:t>Images</w:t>
+            </w:r>
+          </w:p>
+        </w:tc>
+        <w:tc>
+          <w:tcPr>
+            <w:tcW w:w="3576" w:type="dxa"/>
+          </w:tcPr>
+          <w:p>
+            <w:pPr>
+              <w:jc w:val="left"/>
+              <w:rPr>
+                <w:szCs w:val="24"/>
+                <w:highlight w:val="green"/>
+                <w:lang w:val="en-US"/>
+              </w:rPr>
+            </w:pPr>
+          </w:p>
+        </w:tc>
+        <w:tc>
+          <w:tcPr>
+            <w:tcW w:w="822" w:type="dxa"/>
+          </w:tcPr>
+          <w:p>
+            <w:pPr>
+              <w:rPr>
+                <w:szCs w:val="24"/>
+                <w:highlight w:val="green"/>
+                <w:lang w:val="en-US"/>
+              </w:rPr>
+            </w:pPr>
+            <w:r>
+              <w:rPr>
+                <w:szCs w:val="24"/>
+                <w:highlight w:val="green"/>
+                <w:lang w:val="en-US"/>
+              </w:rPr>
+              <w:t>OK</w:t>
+            </w:r>
+          </w:p>
+        </w:tc>
+      </w:tr>
+      <w:tr>
+        <w:tc>
+          <w:tcPr>
+            <w:tcW w:w="601" w:type="dxa"/>
+          </w:tcPr>
+          <w:p>
+            <w:pPr>
+              <w:rPr>
+                <w:highlight w:val="green"/>
+                <w:lang w:val="en-US"/>
+              </w:rPr>
+            </w:pPr>
+            <w:r>
+              <w:rPr>
+                <w:highlight w:val="green"/>
+                <w:lang w:val="en-US"/>
+              </w:rPr>
+              <w:t>11</w:t>
+            </w:r>
+          </w:p>
+        </w:tc>
+        <w:tc>
+          <w:tcPr>
+            <w:tcW w:w="3478" w:type="dxa"/>
+          </w:tcPr>
+          <w:p>
+            <w:pPr>
+              <w:rPr>
+                <w:highlight w:val="green"/>
+                <w:lang w:val="en-US"/>
+              </w:rPr>
+            </w:pPr>
+            <w:r>
+              <w:rPr>
+                <w:highlight w:val="green"/>
+                <w:lang w:val="en-US"/>
+              </w:rPr>
+              <w:t>Favicon</w:t>
+            </w:r>
+          </w:p>
+        </w:tc>
+        <w:tc>
+          <w:tcPr>
+            <w:tcW w:w="3576" w:type="dxa"/>
+          </w:tcPr>
+          <w:p>
+            <w:pPr>
+              <w:jc w:val="left"/>
+              <w:rPr>
+                <w:szCs w:val="24"/>
+                <w:highlight w:val="green"/>
+                <w:lang w:val="en-US"/>
+              </w:rPr>
+            </w:pPr>
+          </w:p>
+        </w:tc>
+        <w:tc>
+          <w:tcPr>
+            <w:tcW w:w="822" w:type="dxa"/>
+          </w:tcPr>
+          <w:p>
+            <w:pPr>
+              <w:rPr>
+                <w:szCs w:val="24"/>
+                <w:lang w:val="en-US"/>
+              </w:rPr>
+            </w:pPr>
+            <w:r>
+              <w:rPr>
+                <w:szCs w:val="24"/>
+                <w:highlight w:val="green"/>
+                <w:lang w:val="en-US"/>
+              </w:rPr>
+              <w:t>OK</w:t>
+            </w:r>
+          </w:p>
+        </w:tc>
+      </w:tr>
+      <w:tr>
+        <w:tc>
+          <w:tcPr>
+            <w:tcW w:w="601" w:type="dxa"/>
+          </w:tcPr>
+          <w:p>
+            <w:pPr>
+              <w:rPr>
+                <w:b/>
+                <w:color w:val="7030A0"/>
+                <w:lang w:val="en-US"/>
+              </w:rPr>
+            </w:pPr>
+            <w:r>
+              <w:rPr>
+                <w:b/>
+                <w:lang w:val="en-US"/>
+              </w:rPr>
+              <w:t>12</w:t>
+            </w:r>
+          </w:p>
+        </w:tc>
+        <w:tc>
+          <w:tcPr>
+            <w:tcW w:w="3478" w:type="dxa"/>
+          </w:tcPr>
+          <w:p>
+            <w:pPr>
+              <w:rPr>
+                <w:b/>
+                <w:lang w:val="en-US"/>
+              </w:rPr>
+            </w:pPr>
+            <w:r>
+              <w:rPr>
+                <w:b/>
+                <w:color w:val="7030A0"/>
+                <w:lang w:val="en-US"/>
+              </w:rPr>
+              <w:t>Wrap with abbreviation (a VS Code shortcut)</w:t>
+            </w:r>
+          </w:p>
+        </w:tc>
+        <w:tc>
+          <w:tcPr>
+            <w:tcW w:w="3576" w:type="dxa"/>
+          </w:tcPr>
+          <w:p>
+            <w:pPr>
+              <w:jc w:val="left"/>
+              <w:rPr>
+                <w:b/>
+                <w:szCs w:val="24"/>
+                <w:lang w:val="en-US"/>
+              </w:rPr>
+            </w:pPr>
+          </w:p>
+        </w:tc>
+        <w:tc>
+          <w:tcPr>
+            <w:tcW w:w="822" w:type="dxa"/>
+          </w:tcPr>
+          <w:p>
+            <w:pPr>
+              <w:rPr>
+                <w:b/>
+                <w:szCs w:val="24"/>
+                <w:lang w:val="en-US"/>
+              </w:rPr>
+            </w:pPr>
+          </w:p>
+        </w:tc>
+      </w:tr>
+      <w:tr>
+        <w:tc>
+          <w:tcPr>
+            <w:tcW w:w="601" w:type="dxa"/>
+          </w:tcPr>
+          <w:p>
+            <w:pPr>
+              <w:rPr>
+                <w:lang w:val="en-US"/>
+              </w:rPr>
+            </w:pPr>
+            <w:r>
+              <w:rPr>
+                <w:lang w:val="en-US"/>
+              </w:rPr>
+              <w:t>13</w:t>
+            </w:r>
+          </w:p>
+        </w:tc>
+        <w:tc>
+          <w:tcPr>
+            <w:tcW w:w="3478" w:type="dxa"/>
+          </w:tcPr>
+          <w:p>
+            <w:pPr>
+              <w:rPr>
+                <w:lang w:val="en-US"/>
+              </w:rPr>
+            </w:pPr>
+            <w:r>
+              <w:rPr>
+                <w:lang w:val="en-US"/>
+              </w:rPr>
+              <w:t>Mark the text</w:t>
+            </w:r>
+          </w:p>
+        </w:tc>
+        <w:tc>
+          <w:tcPr>
+            <w:tcW w:w="3576" w:type="dxa"/>
+          </w:tcPr>
+          <w:p>
+            <w:pPr>
+              <w:jc w:val="left"/>
+              <w:rPr>
+                <w:szCs w:val="24"/>
+                <w:lang w:val="en-US"/>
+              </w:rPr>
+            </w:pPr>
+          </w:p>
+        </w:tc>
+        <w:tc>
+          <w:tcPr>
+            <w:tcW w:w="822" w:type="dxa"/>
+          </w:tcPr>
+          <w:p>
+            <w:pPr>
+              <w:rPr>
+                <w:szCs w:val="24"/>
+                <w:lang w:val="en-US"/>
+              </w:rPr>
+            </w:pPr>
             <w:bookmarkStart w:id="0" w:name="_GoBack"/>
             <w:bookmarkEnd w:id="0"/>
-          </w:p>
-        </w:tc>
-      </w:tr>
-      <w:tr>
-        <w:tc>
-          <w:tcPr>
-            <w:tcW w:w="601" w:type="dxa"/>
-          </w:tcPr>
-          <w:p>
-            <w:pPr>
-              <w:rPr>
-                <w:lang w:val="en-US"/>
-              </w:rPr>
-            </w:pPr>
-            <w:r>
-              <w:rPr>
-                <w:lang w:val="en-US"/>
-              </w:rPr>
-              <w:t>10</w:t>
-            </w:r>
-          </w:p>
-        </w:tc>
-        <w:tc>
-          <w:tcPr>
-            <w:tcW w:w="3478" w:type="dxa"/>
-          </w:tcPr>
-          <w:p>
-            <w:pPr>
-              <w:rPr>
-                <w:lang w:val="en-US"/>
-              </w:rPr>
-            </w:pPr>
-            <w:r>
-              <w:rPr>
-                <w:lang w:val="en-US"/>
-              </w:rPr>
-              <w:t>Images</w:t>
-            </w:r>
-          </w:p>
-        </w:tc>
-        <w:tc>
-          <w:tcPr>
-            <w:tcW w:w="3576" w:type="dxa"/>
-          </w:tcPr>
-          <w:p>
-            <w:pPr>
-              <w:jc w:val="left"/>
-              <w:rPr>
-                <w:szCs w:val="24"/>
-                <w:lang w:val="en-US"/>
-              </w:rPr>
-            </w:pPr>
-          </w:p>
-        </w:tc>
-        <w:tc>
-          <w:tcPr>
-            <w:tcW w:w="822" w:type="dxa"/>
-          </w:tcPr>
-          <w:p>
-            <w:pPr>
-              <w:rPr>
-                <w:szCs w:val="24"/>
-                <w:lang w:val="en-US"/>
-              </w:rPr>
-            </w:pPr>
-          </w:p>
-        </w:tc>
-      </w:tr>
-      <w:tr>
-        <w:tc>
-          <w:tcPr>
-            <w:tcW w:w="601" w:type="dxa"/>
-          </w:tcPr>
-          <w:p>
-            <w:pPr>
-              <w:rPr>
-                <w:lang w:val="en-US"/>
-              </w:rPr>
-            </w:pPr>
-            <w:r>
-              <w:rPr>
-                <w:lang w:val="en-US"/>
-              </w:rPr>
-              <w:t>11</w:t>
-            </w:r>
-          </w:p>
-        </w:tc>
-        <w:tc>
-          <w:tcPr>
-            <w:tcW w:w="3478" w:type="dxa"/>
-          </w:tcPr>
-          <w:p>
-            <w:pPr>
-              <w:rPr>
-                <w:lang w:val="en-US"/>
-              </w:rPr>
-            </w:pPr>
-            <w:r>
-              <w:rPr>
-                <w:lang w:val="en-US"/>
-              </w:rPr>
-              <w:t>Favicon</w:t>
-            </w:r>
-          </w:p>
-        </w:tc>
-        <w:tc>
-          <w:tcPr>
-            <w:tcW w:w="3576" w:type="dxa"/>
-          </w:tcPr>
-          <w:p>
-            <w:pPr>
-              <w:jc w:val="left"/>
-              <w:rPr>
-                <w:szCs w:val="24"/>
-                <w:lang w:val="en-US"/>
-              </w:rPr>
-            </w:pPr>
-          </w:p>
-        </w:tc>
-        <w:tc>
-          <w:tcPr>
-            <w:tcW w:w="822" w:type="dxa"/>
-          </w:tcPr>
-          <w:p>
-            <w:pPr>
-              <w:rPr>
-                <w:szCs w:val="24"/>
-                <w:lang w:val="en-US"/>
-              </w:rPr>
-            </w:pPr>
-          </w:p>
-        </w:tc>
-      </w:tr>
-      <w:tr>
-        <w:tc>
-          <w:tcPr>
-            <w:tcW w:w="601" w:type="dxa"/>
-          </w:tcPr>
-          <w:p>
-            <w:pPr>
-              <w:rPr>
-                <w:b/>
-                <w:color w:val="7030A0"/>
-                <w:lang w:val="en-US"/>
-              </w:rPr>
-            </w:pPr>
-            <w:r>
-              <w:rPr>
-                <w:b/>
-                <w:lang w:val="en-US"/>
-              </w:rPr>
-              <w:t>12</w:t>
-            </w:r>
-          </w:p>
-        </w:tc>
-        <w:tc>
-          <w:tcPr>
-            <w:tcW w:w="3478" w:type="dxa"/>
-          </w:tcPr>
-          <w:p>
-            <w:pPr>
-              <w:rPr>
-                <w:b/>
-                <w:lang w:val="en-US"/>
-              </w:rPr>
-            </w:pPr>
-            <w:r>
-              <w:rPr>
-                <w:b/>
-                <w:color w:val="7030A0"/>
-                <w:lang w:val="en-US"/>
-              </w:rPr>
-              <w:t>Wrap with abbreviation (a VS Code shortcut)</w:t>
-            </w:r>
-          </w:p>
-        </w:tc>
-        <w:tc>
-          <w:tcPr>
-            <w:tcW w:w="3576" w:type="dxa"/>
-          </w:tcPr>
-          <w:p>
-            <w:pPr>
-              <w:jc w:val="left"/>
-              <w:rPr>
-                <w:b/>
-                <w:szCs w:val="24"/>
-                <w:lang w:val="en-US"/>
-              </w:rPr>
-            </w:pPr>
-          </w:p>
-        </w:tc>
-        <w:tc>
-          <w:tcPr>
-            <w:tcW w:w="822" w:type="dxa"/>
-          </w:tcPr>
-          <w:p>
-            <w:pPr>
-              <w:rPr>
-                <w:b/>
-                <w:szCs w:val="24"/>
-                <w:lang w:val="en-US"/>
-              </w:rPr>
-            </w:pPr>
-          </w:p>
-        </w:tc>
-      </w:tr>
-      <w:tr>
-        <w:tc>
-          <w:tcPr>
-            <w:tcW w:w="601" w:type="dxa"/>
-          </w:tcPr>
-          <w:p>
-            <w:pPr>
-              <w:rPr>
-                <w:lang w:val="en-US"/>
-              </w:rPr>
-            </w:pPr>
-            <w:r>
-              <w:rPr>
-                <w:lang w:val="en-US"/>
-              </w:rPr>
-              <w:t>13</w:t>
-            </w:r>
-          </w:p>
-        </w:tc>
-        <w:tc>
-          <w:tcPr>
-            <w:tcW w:w="3478" w:type="dxa"/>
-          </w:tcPr>
-          <w:p>
-            <w:pPr>
-              <w:rPr>
-                <w:lang w:val="en-US"/>
-              </w:rPr>
-            </w:pPr>
-            <w:r>
-              <w:rPr>
-                <w:lang w:val="en-US"/>
-              </w:rPr>
-              <w:t>Mark the text</w:t>
-            </w:r>
-          </w:p>
-        </w:tc>
-        <w:tc>
-          <w:tcPr>
-            <w:tcW w:w="3576" w:type="dxa"/>
-          </w:tcPr>
-          <w:p>
-            <w:pPr>
-              <w:jc w:val="left"/>
-              <w:rPr>
-                <w:szCs w:val="24"/>
-                <w:lang w:val="en-US"/>
-              </w:rPr>
-            </w:pPr>
-          </w:p>
-        </w:tc>
-        <w:tc>
-          <w:tcPr>
-            <w:tcW w:w="822" w:type="dxa"/>
-          </w:tcPr>
-          <w:p>
-            <w:pPr>
-              <w:rPr>
-                <w:szCs w:val="24"/>
-                <w:lang w:val="en-US"/>
-              </w:rPr>
-            </w:pPr>
           </w:p>
         </w:tc>
       </w:tr>

</xml_diff>

<commit_message>
Code and quotations pages created.
</commit_message>
<xml_diff>
--- a/planning/nav bar plan.docx
+++ b/planning/nav bar plan.docx
@@ -1238,11 +1238,13 @@
           <w:p>
             <w:pPr>
               <w:rPr>
-                <w:lang w:val="en-US"/>
-              </w:rPr>
-            </w:pPr>
-            <w:r>
-              <w:rPr>
+                <w:highlight w:val="green"/>
+                <w:lang w:val="en-US"/>
+              </w:rPr>
+            </w:pPr>
+            <w:r>
+              <w:rPr>
+                <w:highlight w:val="green"/>
                 <w:lang w:val="en-US"/>
               </w:rPr>
               <w:t>13</w:t>
@@ -1261,6 +1263,7 @@
             </w:pPr>
             <w:r>
               <w:rPr>
+                <w:highlight w:val="green"/>
                 <w:lang w:val="en-US"/>
               </w:rPr>
               <w:t>Mark the text</w:t>
@@ -1292,8 +1295,14 @@
                 <w:lang w:val="en-US"/>
               </w:rPr>
             </w:pPr>
-            <w:bookmarkStart w:id="0" w:name="_GoBack"/>
-            <w:bookmarkEnd w:id="0"/>
+            <w:r>
+              <w:rPr>
+                <w:szCs w:val="24"/>
+                <w:highlight w:val="green"/>
+                <w:lang w:val="en-US"/>
+              </w:rPr>
+              <w:t>OK</w:t>
+            </w:r>
           </w:p>
         </w:tc>
       </w:tr>
@@ -1305,11 +1314,13 @@
           <w:p>
             <w:pPr>
               <w:rPr>
-                <w:lang w:val="en-US"/>
-              </w:rPr>
-            </w:pPr>
-            <w:r>
-              <w:rPr>
+                <w:highlight w:val="green"/>
+                <w:lang w:val="en-US"/>
+              </w:rPr>
+            </w:pPr>
+            <w:r>
+              <w:rPr>
+                <w:highlight w:val="green"/>
                 <w:lang w:val="en-US"/>
               </w:rPr>
               <w:t>14</w:t>
@@ -1323,11 +1334,13 @@
           <w:p>
             <w:pPr>
               <w:rPr>
-                <w:lang w:val="en-US"/>
-              </w:rPr>
-            </w:pPr>
-            <w:r>
-              <w:rPr>
+                <w:highlight w:val="green"/>
+                <w:lang w:val="en-US"/>
+              </w:rPr>
+            </w:pPr>
+            <w:r>
+              <w:rPr>
+                <w:highlight w:val="green"/>
                 <w:lang w:val="en-US"/>
               </w:rPr>
               <w:t>How to display code</w:t>
@@ -1343,6 +1356,7 @@
               <w:jc w:val="left"/>
               <w:rPr>
                 <w:szCs w:val="24"/>
+                <w:highlight w:val="green"/>
                 <w:lang w:val="en-US"/>
               </w:rPr>
             </w:pPr>
@@ -1359,6 +1373,14 @@
                 <w:lang w:val="en-US"/>
               </w:rPr>
             </w:pPr>
+            <w:r>
+              <w:rPr>
+                <w:szCs w:val="24"/>
+                <w:highlight w:val="green"/>
+                <w:lang w:val="en-US"/>
+              </w:rPr>
+              <w:t>OK</w:t>
+            </w:r>
           </w:p>
         </w:tc>
       </w:tr>
@@ -1370,11 +1392,13 @@
           <w:p>
             <w:pPr>
               <w:rPr>
-                <w:lang w:val="en-US"/>
-              </w:rPr>
-            </w:pPr>
-            <w:r>
-              <w:rPr>
+                <w:highlight w:val="green"/>
+                <w:lang w:val="en-US"/>
+              </w:rPr>
+            </w:pPr>
+            <w:r>
+              <w:rPr>
+                <w:highlight w:val="green"/>
                 <w:lang w:val="en-US"/>
               </w:rPr>
               <w:t>15</w:t>
@@ -1393,6 +1417,7 @@
             </w:pPr>
             <w:r>
               <w:rPr>
+                <w:highlight w:val="green"/>
                 <w:lang w:val="en-US"/>
               </w:rPr>
               <w:t>Quotations</w:t>
@@ -1424,8 +1449,18 @@
                 <w:lang w:val="en-US"/>
               </w:rPr>
             </w:pPr>
-          </w:p>
-        </w:tc>
+            <w:r>
+              <w:rPr>
+                <w:szCs w:val="24"/>
+                <w:highlight w:val="green"/>
+                <w:lang w:val="en-US"/>
+              </w:rPr>
+              <w:t>OK</w:t>
+            </w:r>
+          </w:p>
+        </w:tc>
+        <w:bookmarkStart w:id="0" w:name="_GoBack"/>
+        <w:bookmarkEnd w:id="0"/>
       </w:tr>
       <w:tr>
         <w:tc>

</xml_diff>

<commit_message>
Lists created. Big problem solved with "ul".
</commit_message>
<xml_diff>
--- a/planning/nav bar plan.docx
+++ b/planning/nav bar plan.docx
@@ -1459,8 +1459,6 @@
             </w:r>
           </w:p>
         </w:tc>
-        <w:bookmarkStart w:id="0" w:name="_GoBack"/>
-        <w:bookmarkEnd w:id="0"/>
       </w:tr>
       <w:tr>
         <w:tc>
@@ -1470,11 +1468,13 @@
           <w:p>
             <w:pPr>
               <w:rPr>
-                <w:lang w:val="en-US"/>
-              </w:rPr>
-            </w:pPr>
-            <w:r>
-              <w:rPr>
+                <w:highlight w:val="green"/>
+                <w:lang w:val="en-US"/>
+              </w:rPr>
+            </w:pPr>
+            <w:r>
+              <w:rPr>
+                <w:highlight w:val="green"/>
                 <w:lang w:val="en-US"/>
               </w:rPr>
               <w:t>16</w:t>
@@ -1488,11 +1488,13 @@
           <w:p>
             <w:pPr>
               <w:rPr>
-                <w:lang w:val="en-US"/>
-              </w:rPr>
-            </w:pPr>
-            <w:r>
-              <w:rPr>
+                <w:highlight w:val="green"/>
+                <w:lang w:val="en-US"/>
+              </w:rPr>
+            </w:pPr>
+            <w:r>
+              <w:rPr>
+                <w:highlight w:val="green"/>
                 <w:lang w:val="en-US"/>
               </w:rPr>
               <w:t>Lists</w:t>
@@ -1508,6 +1510,7 @@
               <w:jc w:val="left"/>
               <w:rPr>
                 <w:szCs w:val="24"/>
+                <w:highlight w:val="green"/>
                 <w:lang w:val="en-US"/>
               </w:rPr>
             </w:pPr>
@@ -1524,6 +1527,14 @@
                 <w:lang w:val="en-US"/>
               </w:rPr>
             </w:pPr>
+            <w:r>
+              <w:rPr>
+                <w:szCs w:val="24"/>
+                <w:highlight w:val="green"/>
+                <w:lang w:val="en-US"/>
+              </w:rPr>
+              <w:t>OK</w:t>
+            </w:r>
           </w:p>
         </w:tc>
       </w:tr>
@@ -1562,6 +1573,8 @@
               </w:rPr>
               <w:t>Links</w:t>
             </w:r>
+            <w:bookmarkStart w:id="0" w:name="_GoBack"/>
+            <w:bookmarkEnd w:id="0"/>
           </w:p>
         </w:tc>
         <w:tc>

</xml_diff>